<commit_message>
try to version control docx with adding pic
</commit_message>
<xml_diff>
--- a/20190711_gittest.docx
+++ b/20190711_gittest.docx
@@ -4562,7 +4562,7 @@
           <v:shape id="_x0000_i1025" type="#_x0000_t75" style="width:415.5pt;height:132.75pt" o:ole="">
             <v:imagedata r:id="rId8" o:title=""/>
           </v:shape>
-          <o:OLEObject Type="Embed" ProgID="Visio.Drawing.15" ShapeID="_x0000_i1025" DrawAspect="Content" ObjectID="_1677671699" r:id="rId9"/>
+          <o:OLEObject Type="Embed" ProgID="Visio.Drawing.15" ShapeID="_x0000_i1025" DrawAspect="Content" ObjectID="_1677672407" r:id="rId9"/>
         </w:object>
       </w:r>
     </w:p>
@@ -7217,11 +7217,54 @@
           <w:rFonts w:ascii="標楷體" w:eastAsia="標楷體" w:hAnsi="標楷體"/>
         </w:rPr>
       </w:pPr>
+      <w:bookmarkStart w:id="8" w:name="_GoBack"/>
+      <w:bookmarkEnd w:id="8"/>
       <w:r>
         <w:rPr>
           <w:rFonts w:ascii="標楷體" w:eastAsia="標楷體" w:hAnsi="標楷體"/>
         </w:rPr>
         <w:br w:type="page"/>
+      </w:r>
+      <w:r>
+        <w:rPr>
+          <w:rFonts w:ascii="標楷體" w:eastAsia="標楷體" w:hAnsi="標楷體"/>
+        </w:rPr>
+        <w:lastRenderedPageBreak/>
+        <w:drawing>
+          <wp:inline distT="0" distB="0" distL="0" distR="0" wp14:anchorId="3E875332" wp14:editId="0FB32C01">
+            <wp:extent cx="5274310" cy="1943735"/>
+            <wp:effectExtent l="0" t="0" r="2540" b="0"/>
+            <wp:docPr id="1" name="圖片 1"/>
+            <wp:cNvGraphicFramePr>
+              <a:graphicFrameLocks xmlns:a="http://schemas.openxmlformats.org/drawingml/2006/main" noChangeAspect="1"/>
+            </wp:cNvGraphicFramePr>
+            <a:graphic xmlns:a="http://schemas.openxmlformats.org/drawingml/2006/main">
+              <a:graphicData uri="http://schemas.openxmlformats.org/drawingml/2006/picture">
+                <pic:pic xmlns:pic="http://schemas.openxmlformats.org/drawingml/2006/picture">
+                  <pic:nvPicPr>
+                    <pic:cNvPr id="1" name=""/>
+                    <pic:cNvPicPr/>
+                  </pic:nvPicPr>
+                  <pic:blipFill>
+                    <a:blip r:embed="rId10"/>
+                    <a:stretch>
+                      <a:fillRect/>
+                    </a:stretch>
+                  </pic:blipFill>
+                  <pic:spPr>
+                    <a:xfrm>
+                      <a:off x="0" y="0"/>
+                      <a:ext cx="5274310" cy="1943735"/>
+                    </a:xfrm>
+                    <a:prstGeom prst="rect">
+                      <a:avLst/>
+                    </a:prstGeom>
+                  </pic:spPr>
+                </pic:pic>
+              </a:graphicData>
+            </a:graphic>
+          </wp:inline>
+        </w:drawing>
       </w:r>
     </w:p>
     <w:p>
@@ -7239,7 +7282,7 @@
           <w:rFonts w:ascii="標楷體" w:hAnsi="標楷體"/>
         </w:rPr>
       </w:pPr>
-      <w:bookmarkStart w:id="8" w:name="_Toc9526797"/>
+      <w:bookmarkStart w:id="9" w:name="_Toc9526797"/>
       <w:r>
         <w:rPr>
           <w:rFonts w:ascii="標楷體" w:hAnsi="標楷體" w:hint="eastAsia"/>
@@ -7247,7 +7290,7 @@
         </w:rPr>
         <w:t>閘道通關</w:t>
       </w:r>
-      <w:bookmarkEnd w:id="8"/>
+      <w:bookmarkEnd w:id="9"/>
     </w:p>
     <w:p>
       <w:pPr>
@@ -7261,9 +7304,9 @@
         </w:rPr>
         <w:object w:dxaOrig="8421" w:dyaOrig="5590">
           <v:shape id="_x0000_i1026" type="#_x0000_t75" style="width:415.5pt;height:275.25pt" o:ole="">
-            <v:imagedata r:id="rId10" o:title=""/>
+            <v:imagedata r:id="rId11" o:title=""/>
           </v:shape>
-          <o:OLEObject Type="Embed" ProgID="Visio.Drawing.15" ShapeID="_x0000_i1026" DrawAspect="Content" ObjectID="_1677671700" r:id="rId11"/>
+          <o:OLEObject Type="Embed" ProgID="Visio.Drawing.15" ShapeID="_x0000_i1026" DrawAspect="Content" ObjectID="_1677672408" r:id="rId12"/>
         </w:object>
       </w:r>
     </w:p>
@@ -7278,7 +7321,7 @@
           <w:rFonts w:ascii="標楷體" w:hAnsi="標楷體"/>
         </w:rPr>
       </w:pPr>
-      <w:bookmarkStart w:id="9" w:name="_Toc9526798"/>
+      <w:bookmarkStart w:id="10" w:name="_Toc9526798"/>
       <w:r>
         <w:rPr>
           <w:rFonts w:ascii="標楷體" w:hAnsi="標楷體" w:hint="eastAsia"/>
@@ -7300,7 +7343,7 @@
         </w:rPr>
         <w:t>查核</w:t>
       </w:r>
-      <w:bookmarkEnd w:id="9"/>
+      <w:bookmarkEnd w:id="10"/>
     </w:p>
     <w:tbl>
       <w:tblPr>
@@ -7639,6 +7682,7 @@
                 <w:kern w:val="0"/>
                 <w:szCs w:val="24"/>
               </w:rPr>
+              <w:lastRenderedPageBreak/>
               <w:t>Request</w:t>
             </w:r>
           </w:p>
@@ -8388,7 +8432,6 @@
                 <w:kern w:val="0"/>
                 <w:szCs w:val="24"/>
               </w:rPr>
-              <w:lastRenderedPageBreak/>
               <w:t>mainDocument</w:t>
             </w:r>
           </w:p>
@@ -11256,6 +11299,7 @@
                 <w:kern w:val="0"/>
                 <w:szCs w:val="24"/>
               </w:rPr>
+              <w:lastRenderedPageBreak/>
               <w:t>firstRecvNo</w:t>
             </w:r>
           </w:p>
@@ -11791,7 +11835,6 @@
                 <w:kern w:val="0"/>
                 <w:szCs w:val="24"/>
               </w:rPr>
-              <w:lastRenderedPageBreak/>
               <w:t>gender</w:t>
             </w:r>
           </w:p>
@@ -13992,6 +14035,7 @@
                 <w:kern w:val="0"/>
                 <w:szCs w:val="24"/>
               </w:rPr>
+              <w:lastRenderedPageBreak/>
               <w:t>secondApproveStartDate</w:t>
             </w:r>
           </w:p>
@@ -14757,7 +14801,6 @@
                 <w:kern w:val="0"/>
                 <w:szCs w:val="24"/>
               </w:rPr>
-              <w:lastRenderedPageBreak/>
               <w:t>lastImmigrationType</w:t>
             </w:r>
           </w:p>
@@ -16724,6 +16767,7 @@
                 <w:kern w:val="0"/>
                 <w:szCs w:val="24"/>
               </w:rPr>
+              <w:lastRenderedPageBreak/>
               <w:t>rcodeContent</w:t>
             </w:r>
           </w:p>
@@ -16890,7 +16934,7 @@
           <w:rFonts w:ascii="標楷體" w:hAnsi="標楷體"/>
         </w:rPr>
       </w:pPr>
-      <w:bookmarkStart w:id="10" w:name="_Toc9526799"/>
+      <w:bookmarkStart w:id="11" w:name="_Toc9526799"/>
       <w:r>
         <w:rPr>
           <w:rFonts w:ascii="標楷體" w:hAnsi="標楷體" w:hint="eastAsia"/>
@@ -16905,7 +16949,7 @@
         </w:rPr>
         <w:t>查核</w:t>
       </w:r>
-      <w:bookmarkEnd w:id="10"/>
+      <w:bookmarkEnd w:id="11"/>
     </w:p>
     <w:tbl>
       <w:tblPr>
@@ -18813,7 +18857,7 @@
           <w:lang w:eastAsia="zh-TW"/>
         </w:rPr>
       </w:pPr>
-      <w:bookmarkStart w:id="11" w:name="_Toc9526800"/>
+      <w:bookmarkStart w:id="12" w:name="_Toc9526800"/>
       <w:r>
         <w:rPr>
           <w:rFonts w:ascii="標楷體" w:hAnsi="標楷體" w:hint="eastAsia"/>
@@ -18821,7 +18865,7 @@
         </w:rPr>
         <w:t>閘道紀錄上傳</w:t>
       </w:r>
-      <w:bookmarkEnd w:id="11"/>
+      <w:bookmarkEnd w:id="12"/>
       <w:r>
         <w:rPr>
           <w:rFonts w:ascii="標楷體" w:hAnsi="標楷體" w:hint="eastAsia"/>
@@ -21786,8 +21830,6 @@
         </w:rPr>
         <w:br w:type="page"/>
       </w:r>
-      <w:bookmarkStart w:id="12" w:name="_GoBack"/>
-      <w:bookmarkEnd w:id="12"/>
     </w:p>
     <w:sectPr>
       <w:pgSz w:w="11906" w:h="16838"/>
@@ -23884,7 +23926,7 @@
 </file>
 
 <file path=customXml/itemProps1.xml><?xml version="1.0" encoding="utf-8"?>
-<ds:datastoreItem xmlns:ds="http://schemas.openxmlformats.org/officeDocument/2006/customXml" ds:itemID="{ACC96F30-1C6A-49AF-9729-F772A6130F47}">
+<ds:datastoreItem xmlns:ds="http://schemas.openxmlformats.org/officeDocument/2006/customXml" ds:itemID="{3678C2AC-6865-4F2B-B731-778C803825A5}">
   <ds:schemaRefs>
     <ds:schemaRef ds:uri="http://schemas.openxmlformats.org/officeDocument/2006/bibliography"/>
   </ds:schemaRefs>

</xml_diff>